<commit_message>
completed basic user stories
</commit_message>
<xml_diff>
--- a/User stories.docx
+++ b/User stories.docx
@@ -69,6 +69,556 @@
         <w:t xml:space="preserve">Notes section. </w:t>
       </w:r>
     </w:p>
+    <w:tbl>
+      <w:tblPr>
+        <w:tblStyle w:val="TableGrid"/>
+        <w:tblW w:w="0" w:type="auto"/>
+        <w:tblLook w:val="04A0" w:firstRow="1" w:lastRow="0" w:firstColumn="1" w:lastColumn="0" w:noHBand="0" w:noVBand="1"/>
+      </w:tblPr>
+      <w:tblGrid>
+        <w:gridCol w:w="9016"/>
+      </w:tblGrid>
+      <w:tr>
+        <w:tc>
+          <w:tcPr>
+            <w:tcW w:w="9016" w:type="dxa"/>
+          </w:tcPr>
+          <w:p>
+            <w:r>
+              <w:t xml:space="preserve">Add </w:t>
+            </w:r>
+            <w:r>
+              <w:t>income/expense</w:t>
+            </w:r>
+          </w:p>
+        </w:tc>
+      </w:tr>
+      <w:tr>
+        <w:tc>
+          <w:tcPr>
+            <w:tcW w:w="9016" w:type="dxa"/>
+          </w:tcPr>
+          <w:p>
+            <w:r>
+              <w:rPr>
+                <w:u w:val="single"/>
+              </w:rPr>
+              <w:t>Description</w:t>
+            </w:r>
+          </w:p>
+          <w:p>
+            <w:r>
+              <w:t>I want to be able to add an expense</w:t>
+            </w:r>
+            <w:r>
+              <w:t xml:space="preserve"> or income </w:t>
+            </w:r>
+            <w:r>
+              <w:t>to the system so that I can keep track of my</w:t>
+            </w:r>
+            <w:r>
+              <w:t xml:space="preserve"> finances. </w:t>
+            </w:r>
+            <w:r>
+              <w:t xml:space="preserve"> </w:t>
+            </w:r>
+          </w:p>
+          <w:p/>
+          <w:p>
+            <w:pPr>
+              <w:rPr>
+                <w:u w:val="single"/>
+              </w:rPr>
+            </w:pPr>
+            <w:r>
+              <w:rPr>
+                <w:u w:val="single"/>
+              </w:rPr>
+              <w:t>Acceptance Criteria</w:t>
+            </w:r>
+          </w:p>
+          <w:p>
+            <w:pPr>
+              <w:pStyle w:val="ListParagraph"/>
+              <w:numPr>
+                <w:ilvl w:val="0"/>
+                <w:numId w:val="3"/>
+              </w:numPr>
+            </w:pPr>
+            <w:r>
+              <w:t xml:space="preserve">There </w:t>
+            </w:r>
+            <w:r>
+              <w:t>are two buttons – add expenses or add income</w:t>
+            </w:r>
+          </w:p>
+          <w:p>
+            <w:pPr>
+              <w:pStyle w:val="ListParagraph"/>
+              <w:numPr>
+                <w:ilvl w:val="0"/>
+                <w:numId w:val="3"/>
+              </w:numPr>
+            </w:pPr>
+            <w:r>
+              <w:t xml:space="preserve">Pressing a button brings up a modal, with the following options to be chosen </w:t>
+            </w:r>
+            <w:r>
+              <w:br/>
+              <w:t xml:space="preserve">- </w:t>
+            </w:r>
+            <w:r>
+              <w:t>choosing the date (with default being current date)</w:t>
+            </w:r>
+            <w:r>
+              <w:br/>
+              <w:t>- section to add my notes about the income and expense</w:t>
+            </w:r>
+            <w:r>
+              <w:br/>
+              <w:t xml:space="preserve">- </w:t>
+            </w:r>
+            <w:r>
+              <w:t xml:space="preserve">field where I can </w:t>
+            </w:r>
+            <w:r>
+              <w:t>add the amount</w:t>
+            </w:r>
+            <w:r>
+              <w:t xml:space="preserve"> in dollars</w:t>
+            </w:r>
+          </w:p>
+          <w:p>
+            <w:pPr>
+              <w:pStyle w:val="ListParagraph"/>
+              <w:numPr>
+                <w:ilvl w:val="0"/>
+                <w:numId w:val="3"/>
+              </w:numPr>
+            </w:pPr>
+            <w:r>
+              <w:t>There is an enter function to enter my lo</w:t>
+            </w:r>
+            <w:r>
+              <w:t>g</w:t>
+            </w:r>
+            <w:r>
+              <w:t xml:space="preserve"> into the system </w:t>
+            </w:r>
+          </w:p>
+          <w:p>
+            <w:pPr>
+              <w:pStyle w:val="ListParagraph"/>
+              <w:numPr>
+                <w:ilvl w:val="0"/>
+                <w:numId w:val="3"/>
+              </w:numPr>
+            </w:pPr>
+            <w:r>
+              <w:t xml:space="preserve">Entering this </w:t>
+            </w:r>
+            <w:proofErr w:type="gramStart"/>
+            <w:r>
+              <w:t>updates</w:t>
+            </w:r>
+            <w:proofErr w:type="gramEnd"/>
+            <w:r>
+              <w:t xml:space="preserve"> the fields below</w:t>
+            </w:r>
+          </w:p>
+          <w:p/>
+        </w:tc>
+      </w:tr>
+    </w:tbl>
+    <w:p/>
+    <w:tbl>
+      <w:tblPr>
+        <w:tblStyle w:val="TableGrid"/>
+        <w:tblW w:w="0" w:type="auto"/>
+        <w:tblLook w:val="04A0" w:firstRow="1" w:lastRow="0" w:firstColumn="1" w:lastColumn="0" w:noHBand="0" w:noVBand="1"/>
+      </w:tblPr>
+      <w:tblGrid>
+        <w:gridCol w:w="9016"/>
+      </w:tblGrid>
+      <w:tr>
+        <w:tc>
+          <w:tcPr>
+            <w:tcW w:w="9016" w:type="dxa"/>
+          </w:tcPr>
+          <w:p>
+            <w:r>
+              <w:t>View daily log</w:t>
+            </w:r>
+            <w:r>
+              <w:t xml:space="preserve"> within time period</w:t>
+            </w:r>
+          </w:p>
+        </w:tc>
+      </w:tr>
+      <w:tr>
+        <w:tc>
+          <w:tcPr>
+            <w:tcW w:w="9016" w:type="dxa"/>
+          </w:tcPr>
+          <w:p>
+            <w:pPr>
+              <w:rPr>
+                <w:u w:val="single"/>
+              </w:rPr>
+            </w:pPr>
+            <w:r>
+              <w:rPr>
+                <w:u w:val="single"/>
+              </w:rPr>
+              <w:t>Description</w:t>
+            </w:r>
+          </w:p>
+          <w:p>
+            <w:r>
+              <w:t>I want to able to view my</w:t>
+            </w:r>
+            <w:r>
+              <w:t xml:space="preserve"> expenses, </w:t>
+            </w:r>
+            <w:r>
+              <w:t>income,</w:t>
+            </w:r>
+            <w:r>
+              <w:t xml:space="preserve"> and net profit within a time period (daily, monthly yearly)</w:t>
+            </w:r>
+            <w:r>
+              <w:t xml:space="preserve">. </w:t>
+            </w:r>
+          </w:p>
+          <w:p>
+            <w:r>
+              <w:t xml:space="preserve"> </w:t>
+            </w:r>
+          </w:p>
+          <w:p>
+            <w:pPr>
+              <w:rPr>
+                <w:u w:val="single"/>
+              </w:rPr>
+            </w:pPr>
+            <w:r>
+              <w:rPr>
+                <w:u w:val="single"/>
+              </w:rPr>
+              <w:t>Acceptance Criteria</w:t>
+            </w:r>
+          </w:p>
+          <w:p>
+            <w:pPr>
+              <w:pStyle w:val="ListParagraph"/>
+              <w:numPr>
+                <w:ilvl w:val="0"/>
+                <w:numId w:val="3"/>
+              </w:numPr>
+            </w:pPr>
+            <w:r>
+              <w:t xml:space="preserve">App screen below the add income/expenses will have sections to view daily, </w:t>
+            </w:r>
+            <w:r>
+              <w:t>monthly,</w:t>
+            </w:r>
+            <w:r>
+              <w:t xml:space="preserve"> and yearly (with the current ones being viewed is current day, current month, and current year)</w:t>
+            </w:r>
+          </w:p>
+          <w:p>
+            <w:pPr>
+              <w:pStyle w:val="ListParagraph"/>
+              <w:numPr>
+                <w:ilvl w:val="0"/>
+                <w:numId w:val="3"/>
+              </w:numPr>
+            </w:pPr>
+            <w:r>
+              <w:t xml:space="preserve">In the daily, it contains all </w:t>
+            </w:r>
+            <w:r>
+              <w:t xml:space="preserve">logs of expenses, income for the day </w:t>
+            </w:r>
+          </w:p>
+          <w:p>
+            <w:pPr>
+              <w:pStyle w:val="ListParagraph"/>
+              <w:numPr>
+                <w:ilvl w:val="0"/>
+                <w:numId w:val="3"/>
+              </w:numPr>
+            </w:pPr>
+            <w:r>
+              <w:t xml:space="preserve">In the monthly, it contains all </w:t>
+            </w:r>
+            <w:r>
+              <w:t>summary of each day of the month</w:t>
+            </w:r>
+            <w:r>
+              <w:br/>
+              <w:t>- includes expenses, income, and net profit for each day</w:t>
+            </w:r>
+          </w:p>
+          <w:p>
+            <w:pPr>
+              <w:pStyle w:val="ListParagraph"/>
+              <w:numPr>
+                <w:ilvl w:val="0"/>
+                <w:numId w:val="3"/>
+              </w:numPr>
+            </w:pPr>
+            <w:r>
+              <w:t>In the yearly, it contains a summary for each month of the current year}</w:t>
+            </w:r>
+            <w:r>
+              <w:br/>
+              <w:t xml:space="preserve">- includes expenses, </w:t>
+            </w:r>
+            <w:r>
+              <w:t>income,</w:t>
+            </w:r>
+            <w:r>
+              <w:t xml:space="preserve"> and net profit for each month. </w:t>
+            </w:r>
+          </w:p>
+        </w:tc>
+      </w:tr>
+    </w:tbl>
+    <w:p/>
+    <w:tbl>
+      <w:tblPr>
+        <w:tblStyle w:val="TableGrid"/>
+        <w:tblW w:w="0" w:type="auto"/>
+        <w:tblLook w:val="04A0" w:firstRow="1" w:lastRow="0" w:firstColumn="1" w:lastColumn="0" w:noHBand="0" w:noVBand="1"/>
+      </w:tblPr>
+      <w:tblGrid>
+        <w:gridCol w:w="9016"/>
+      </w:tblGrid>
+      <w:tr>
+        <w:tc>
+          <w:tcPr>
+            <w:tcW w:w="9016" w:type="dxa"/>
+          </w:tcPr>
+          <w:p>
+            <w:r>
+              <w:t>View daily log within time period</w:t>
+            </w:r>
+          </w:p>
+        </w:tc>
+      </w:tr>
+      <w:tr>
+        <w:tc>
+          <w:tcPr>
+            <w:tcW w:w="9016" w:type="dxa"/>
+          </w:tcPr>
+          <w:p>
+            <w:r>
+              <w:rPr>
+                <w:u w:val="single"/>
+              </w:rPr>
+              <w:t>Description</w:t>
+            </w:r>
+          </w:p>
+          <w:p>
+            <w:r>
+              <w:t xml:space="preserve">I like the </w:t>
+            </w:r>
+          </w:p>
+          <w:p>
+            <w:pPr>
+              <w:rPr>
+                <w:u w:val="single"/>
+              </w:rPr>
+            </w:pPr>
+            <w:r>
+              <w:rPr>
+                <w:u w:val="single"/>
+              </w:rPr>
+              <w:t>Acceptance Criteria</w:t>
+            </w:r>
+          </w:p>
+          <w:p>
+            <w:pPr>
+              <w:pStyle w:val="ListParagraph"/>
+            </w:pPr>
+          </w:p>
+        </w:tc>
+      </w:tr>
+    </w:tbl>
+    <w:p/>
+    <w:tbl>
+      <w:tblPr>
+        <w:tblStyle w:val="TableGrid"/>
+        <w:tblW w:w="0" w:type="auto"/>
+        <w:tblLook w:val="04A0" w:firstRow="1" w:lastRow="0" w:firstColumn="1" w:lastColumn="0" w:noHBand="0" w:noVBand="1"/>
+      </w:tblPr>
+      <w:tblGrid>
+        <w:gridCol w:w="9016"/>
+      </w:tblGrid>
+      <w:tr>
+        <w:tc>
+          <w:tcPr>
+            <w:tcW w:w="9016" w:type="dxa"/>
+          </w:tcPr>
+          <w:p>
+            <w:r>
+              <w:t>View daily log within time period</w:t>
+            </w:r>
+          </w:p>
+        </w:tc>
+      </w:tr>
+      <w:tr>
+        <w:tc>
+          <w:tcPr>
+            <w:tcW w:w="9016" w:type="dxa"/>
+          </w:tcPr>
+          <w:p>
+            <w:r>
+              <w:rPr>
+                <w:u w:val="single"/>
+              </w:rPr>
+              <w:t>Description</w:t>
+            </w:r>
+          </w:p>
+          <w:p/>
+          <w:p>
+            <w:pPr>
+              <w:rPr>
+                <w:u w:val="single"/>
+              </w:rPr>
+            </w:pPr>
+            <w:r>
+              <w:rPr>
+                <w:u w:val="single"/>
+              </w:rPr>
+              <w:t>Acceptance Criteria</w:t>
+            </w:r>
+          </w:p>
+          <w:p>
+            <w:pPr>
+              <w:pStyle w:val="ListParagraph"/>
+            </w:pPr>
+          </w:p>
+        </w:tc>
+      </w:tr>
+    </w:tbl>
+    <w:p/>
+    <w:tbl>
+      <w:tblPr>
+        <w:tblStyle w:val="TableGrid"/>
+        <w:tblW w:w="0" w:type="auto"/>
+        <w:tblLook w:val="04A0" w:firstRow="1" w:lastRow="0" w:firstColumn="1" w:lastColumn="0" w:noHBand="0" w:noVBand="1"/>
+      </w:tblPr>
+      <w:tblGrid>
+        <w:gridCol w:w="9016"/>
+      </w:tblGrid>
+      <w:tr>
+        <w:tc>
+          <w:tcPr>
+            <w:tcW w:w="9016" w:type="dxa"/>
+          </w:tcPr>
+          <w:p>
+            <w:r>
+              <w:t>View daily log within time period</w:t>
+            </w:r>
+          </w:p>
+        </w:tc>
+      </w:tr>
+      <w:tr>
+        <w:tc>
+          <w:tcPr>
+            <w:tcW w:w="9016" w:type="dxa"/>
+          </w:tcPr>
+          <w:p>
+            <w:r>
+              <w:rPr>
+                <w:u w:val="single"/>
+              </w:rPr>
+              <w:t>Description</w:t>
+            </w:r>
+          </w:p>
+          <w:p/>
+          <w:p>
+            <w:pPr>
+              <w:rPr>
+                <w:u w:val="single"/>
+              </w:rPr>
+            </w:pPr>
+            <w:r>
+              <w:rPr>
+                <w:u w:val="single"/>
+              </w:rPr>
+              <w:t>Acceptance Criteria</w:t>
+            </w:r>
+          </w:p>
+          <w:p>
+            <w:pPr>
+              <w:pStyle w:val="ListParagraph"/>
+            </w:pPr>
+          </w:p>
+        </w:tc>
+      </w:tr>
+    </w:tbl>
+    <w:p/>
+    <w:tbl>
+      <w:tblPr>
+        <w:tblStyle w:val="TableGrid"/>
+        <w:tblW w:w="0" w:type="auto"/>
+        <w:tblLook w:val="04A0" w:firstRow="1" w:lastRow="0" w:firstColumn="1" w:lastColumn="0" w:noHBand="0" w:noVBand="1"/>
+      </w:tblPr>
+      <w:tblGrid>
+        <w:gridCol w:w="9016"/>
+      </w:tblGrid>
+      <w:tr>
+        <w:tc>
+          <w:tcPr>
+            <w:tcW w:w="9016" w:type="dxa"/>
+          </w:tcPr>
+          <w:p>
+            <w:r>
+              <w:t>View daily log within time period</w:t>
+            </w:r>
+          </w:p>
+        </w:tc>
+      </w:tr>
+      <w:tr>
+        <w:tc>
+          <w:tcPr>
+            <w:tcW w:w="9016" w:type="dxa"/>
+          </w:tcPr>
+          <w:p>
+            <w:r>
+              <w:rPr>
+                <w:u w:val="single"/>
+              </w:rPr>
+              <w:t>Description</w:t>
+            </w:r>
+          </w:p>
+          <w:p/>
+          <w:p>
+            <w:pPr>
+              <w:rPr>
+                <w:u w:val="single"/>
+              </w:rPr>
+            </w:pPr>
+            <w:r>
+              <w:rPr>
+                <w:u w:val="single"/>
+              </w:rPr>
+              <w:t>Acceptance Criteria</w:t>
+            </w:r>
+          </w:p>
+          <w:p>
+            <w:pPr>
+              <w:pStyle w:val="ListParagraph"/>
+            </w:pPr>
+          </w:p>
+        </w:tc>
+      </w:tr>
+    </w:tbl>
+    <w:p/>
+    <w:p/>
     <w:sectPr>
       <w:pgSz w:w="11906" w:h="16838"/>
       <w:pgMar w:top="1440" w:right="1440" w:bottom="1440" w:left="1440" w:header="708" w:footer="708" w:gutter="0"/>
@@ -82,6 +632,230 @@
 <file path=word/numbering.xml><?xml version="1.0" encoding="utf-8"?>
 <w:numbering xmlns:wpc="http://schemas.microsoft.com/office/word/2010/wordprocessingCanvas" xmlns:cx="http://schemas.microsoft.com/office/drawing/2014/chartex" xmlns:cx1="http://schemas.microsoft.com/office/drawing/2015/9/8/chartex" xmlns:cx2="http://schemas.microsoft.com/office/drawing/2015/10/21/chartex" xmlns:cx3="http://schemas.microsoft.com/office/drawing/2016/5/9/chartex" xmlns:cx4="http://schemas.microsoft.com/office/drawing/2016/5/10/chartex" xmlns:cx5="http://schemas.microsoft.com/office/drawing/2016/5/11/chartex" xmlns:cx6="http://schemas.microsoft.com/office/drawing/2016/5/12/chartex" xmlns:cx7="http://schemas.microsoft.com/office/drawing/2016/5/13/chartex" xmlns:cx8="http://schemas.microsoft.com/office/drawing/2016/5/14/chartex" xmlns:mc="http://schemas.openxmlformats.org/markup-compatibility/2006" xmlns:aink="http://schemas.microsoft.com/office/drawing/2016/ink" xmlns:am3d="http://schemas.microsoft.com/office/drawing/2017/model3d" xmlns:o="urn:schemas-microsoft-com:office:office" xmlns:r="http://schemas.openxmlformats.org/officeDocument/2006/relationships" xmlns:m="http://schemas.openxmlformats.org/officeDocument/2006/math" xmlns:v="urn:schemas-microsoft-com:vml" xmlns:wp14="http://schemas.microsoft.com/office/word/2010/wordprocessingDrawing" xmlns:wp="http://schemas.openxmlformats.org/drawingml/2006/wordprocessingDrawing" xmlns:w10="urn:schemas-microsoft-com:office:word" xmlns:w="http://schemas.openxmlformats.org/wordprocessingml/2006/main" xmlns:w14="http://schemas.microsoft.com/office/word/2010/wordml" xmlns:w15="http://schemas.microsoft.com/office/word/2012/wordml" xmlns:w16cex="http://schemas.microsoft.com/office/word/2018/wordml/cex" xmlns:w16cid="http://schemas.microsoft.com/office/word/2016/wordml/cid" xmlns:w16="http://schemas.microsoft.com/office/word/2018/wordml" xmlns:w16se="http://schemas.microsoft.com/office/word/2015/wordml/symex" xmlns:wpg="http://schemas.microsoft.com/office/word/2010/wordprocessingGroup" xmlns:wpi="http://schemas.microsoft.com/office/word/2010/wordprocessingInk" xmlns:wne="http://schemas.microsoft.com/office/word/2006/wordml" xmlns:wps="http://schemas.microsoft.com/office/word/2010/wordprocessingShape" mc:Ignorable="w14 w15 w16se w16cid w16 w16cex wp14">
   <w:abstractNum w:abstractNumId="0" w15:restartNumberingAfterBreak="0">
+    <w:nsid w:val="203B317A"/>
+    <w:multiLevelType w:val="hybridMultilevel"/>
+    <w:tmpl w:val="E7B21C9E"/>
+    <w:lvl w:ilvl="0" w:tplc="91BC5DE0">
+      <w:numFmt w:val="bullet"/>
+      <w:lvlText w:val=""/>
+      <w:lvlJc w:val="left"/>
+      <w:pPr>
+        <w:ind w:left="720" w:hanging="360"/>
+      </w:pPr>
+      <w:rPr>
+        <w:rFonts w:ascii="Symbol" w:eastAsiaTheme="minorHAnsi" w:hAnsi="Symbol" w:cstheme="minorBidi" w:hint="default"/>
+      </w:rPr>
+    </w:lvl>
+    <w:lvl w:ilvl="1" w:tplc="0C090003" w:tentative="1">
+      <w:start w:val="1"/>
+      <w:numFmt w:val="bullet"/>
+      <w:lvlText w:val="o"/>
+      <w:lvlJc w:val="left"/>
+      <w:pPr>
+        <w:ind w:left="1440" w:hanging="360"/>
+      </w:pPr>
+      <w:rPr>
+        <w:rFonts w:ascii="Courier New" w:hAnsi="Courier New" w:cs="Courier New" w:hint="default"/>
+      </w:rPr>
+    </w:lvl>
+    <w:lvl w:ilvl="2" w:tplc="0C090005" w:tentative="1">
+      <w:start w:val="1"/>
+      <w:numFmt w:val="bullet"/>
+      <w:lvlText w:val=""/>
+      <w:lvlJc w:val="left"/>
+      <w:pPr>
+        <w:ind w:left="2160" w:hanging="360"/>
+      </w:pPr>
+      <w:rPr>
+        <w:rFonts w:ascii="Wingdings" w:hAnsi="Wingdings" w:hint="default"/>
+      </w:rPr>
+    </w:lvl>
+    <w:lvl w:ilvl="3" w:tplc="0C090001" w:tentative="1">
+      <w:start w:val="1"/>
+      <w:numFmt w:val="bullet"/>
+      <w:lvlText w:val=""/>
+      <w:lvlJc w:val="left"/>
+      <w:pPr>
+        <w:ind w:left="2880" w:hanging="360"/>
+      </w:pPr>
+      <w:rPr>
+        <w:rFonts w:ascii="Symbol" w:hAnsi="Symbol" w:hint="default"/>
+      </w:rPr>
+    </w:lvl>
+    <w:lvl w:ilvl="4" w:tplc="0C090003" w:tentative="1">
+      <w:start w:val="1"/>
+      <w:numFmt w:val="bullet"/>
+      <w:lvlText w:val="o"/>
+      <w:lvlJc w:val="left"/>
+      <w:pPr>
+        <w:ind w:left="3600" w:hanging="360"/>
+      </w:pPr>
+      <w:rPr>
+        <w:rFonts w:ascii="Courier New" w:hAnsi="Courier New" w:cs="Courier New" w:hint="default"/>
+      </w:rPr>
+    </w:lvl>
+    <w:lvl w:ilvl="5" w:tplc="0C090005" w:tentative="1">
+      <w:start w:val="1"/>
+      <w:numFmt w:val="bullet"/>
+      <w:lvlText w:val=""/>
+      <w:lvlJc w:val="left"/>
+      <w:pPr>
+        <w:ind w:left="4320" w:hanging="360"/>
+      </w:pPr>
+      <w:rPr>
+        <w:rFonts w:ascii="Wingdings" w:hAnsi="Wingdings" w:hint="default"/>
+      </w:rPr>
+    </w:lvl>
+    <w:lvl w:ilvl="6" w:tplc="0C090001" w:tentative="1">
+      <w:start w:val="1"/>
+      <w:numFmt w:val="bullet"/>
+      <w:lvlText w:val=""/>
+      <w:lvlJc w:val="left"/>
+      <w:pPr>
+        <w:ind w:left="5040" w:hanging="360"/>
+      </w:pPr>
+      <w:rPr>
+        <w:rFonts w:ascii="Symbol" w:hAnsi="Symbol" w:hint="default"/>
+      </w:rPr>
+    </w:lvl>
+    <w:lvl w:ilvl="7" w:tplc="0C090003" w:tentative="1">
+      <w:start w:val="1"/>
+      <w:numFmt w:val="bullet"/>
+      <w:lvlText w:val="o"/>
+      <w:lvlJc w:val="left"/>
+      <w:pPr>
+        <w:ind w:left="5760" w:hanging="360"/>
+      </w:pPr>
+      <w:rPr>
+        <w:rFonts w:ascii="Courier New" w:hAnsi="Courier New" w:cs="Courier New" w:hint="default"/>
+      </w:rPr>
+    </w:lvl>
+    <w:lvl w:ilvl="8" w:tplc="0C090005" w:tentative="1">
+      <w:start w:val="1"/>
+      <w:numFmt w:val="bullet"/>
+      <w:lvlText w:val=""/>
+      <w:lvlJc w:val="left"/>
+      <w:pPr>
+        <w:ind w:left="6480" w:hanging="360"/>
+      </w:pPr>
+      <w:rPr>
+        <w:rFonts w:ascii="Wingdings" w:hAnsi="Wingdings" w:hint="default"/>
+      </w:rPr>
+    </w:lvl>
+  </w:abstractNum>
+  <w:abstractNum w:abstractNumId="1" w15:restartNumberingAfterBreak="0">
+    <w:nsid w:val="39360810"/>
+    <w:multiLevelType w:val="hybridMultilevel"/>
+    <w:tmpl w:val="2298731E"/>
+    <w:lvl w:ilvl="0" w:tplc="080CF3CA">
+      <w:numFmt w:val="bullet"/>
+      <w:lvlText w:val=""/>
+      <w:lvlJc w:val="left"/>
+      <w:pPr>
+        <w:ind w:left="720" w:hanging="360"/>
+      </w:pPr>
+      <w:rPr>
+        <w:rFonts w:ascii="Symbol" w:eastAsiaTheme="minorHAnsi" w:hAnsi="Symbol" w:cstheme="minorBidi" w:hint="default"/>
+      </w:rPr>
+    </w:lvl>
+    <w:lvl w:ilvl="1" w:tplc="0C090003" w:tentative="1">
+      <w:start w:val="1"/>
+      <w:numFmt w:val="bullet"/>
+      <w:lvlText w:val="o"/>
+      <w:lvlJc w:val="left"/>
+      <w:pPr>
+        <w:ind w:left="1440" w:hanging="360"/>
+      </w:pPr>
+      <w:rPr>
+        <w:rFonts w:ascii="Courier New" w:hAnsi="Courier New" w:cs="Courier New" w:hint="default"/>
+      </w:rPr>
+    </w:lvl>
+    <w:lvl w:ilvl="2" w:tplc="0C090005" w:tentative="1">
+      <w:start w:val="1"/>
+      <w:numFmt w:val="bullet"/>
+      <w:lvlText w:val=""/>
+      <w:lvlJc w:val="left"/>
+      <w:pPr>
+        <w:ind w:left="2160" w:hanging="360"/>
+      </w:pPr>
+      <w:rPr>
+        <w:rFonts w:ascii="Wingdings" w:hAnsi="Wingdings" w:hint="default"/>
+      </w:rPr>
+    </w:lvl>
+    <w:lvl w:ilvl="3" w:tplc="0C090001" w:tentative="1">
+      <w:start w:val="1"/>
+      <w:numFmt w:val="bullet"/>
+      <w:lvlText w:val=""/>
+      <w:lvlJc w:val="left"/>
+      <w:pPr>
+        <w:ind w:left="2880" w:hanging="360"/>
+      </w:pPr>
+      <w:rPr>
+        <w:rFonts w:ascii="Symbol" w:hAnsi="Symbol" w:hint="default"/>
+      </w:rPr>
+    </w:lvl>
+    <w:lvl w:ilvl="4" w:tplc="0C090003" w:tentative="1">
+      <w:start w:val="1"/>
+      <w:numFmt w:val="bullet"/>
+      <w:lvlText w:val="o"/>
+      <w:lvlJc w:val="left"/>
+      <w:pPr>
+        <w:ind w:left="3600" w:hanging="360"/>
+      </w:pPr>
+      <w:rPr>
+        <w:rFonts w:ascii="Courier New" w:hAnsi="Courier New" w:cs="Courier New" w:hint="default"/>
+      </w:rPr>
+    </w:lvl>
+    <w:lvl w:ilvl="5" w:tplc="0C090005" w:tentative="1">
+      <w:start w:val="1"/>
+      <w:numFmt w:val="bullet"/>
+      <w:lvlText w:val=""/>
+      <w:lvlJc w:val="left"/>
+      <w:pPr>
+        <w:ind w:left="4320" w:hanging="360"/>
+      </w:pPr>
+      <w:rPr>
+        <w:rFonts w:ascii="Wingdings" w:hAnsi="Wingdings" w:hint="default"/>
+      </w:rPr>
+    </w:lvl>
+    <w:lvl w:ilvl="6" w:tplc="0C090001" w:tentative="1">
+      <w:start w:val="1"/>
+      <w:numFmt w:val="bullet"/>
+      <w:lvlText w:val=""/>
+      <w:lvlJc w:val="left"/>
+      <w:pPr>
+        <w:ind w:left="5040" w:hanging="360"/>
+      </w:pPr>
+      <w:rPr>
+        <w:rFonts w:ascii="Symbol" w:hAnsi="Symbol" w:hint="default"/>
+      </w:rPr>
+    </w:lvl>
+    <w:lvl w:ilvl="7" w:tplc="0C090003" w:tentative="1">
+      <w:start w:val="1"/>
+      <w:numFmt w:val="bullet"/>
+      <w:lvlText w:val="o"/>
+      <w:lvlJc w:val="left"/>
+      <w:pPr>
+        <w:ind w:left="5760" w:hanging="360"/>
+      </w:pPr>
+      <w:rPr>
+        <w:rFonts w:ascii="Courier New" w:hAnsi="Courier New" w:cs="Courier New" w:hint="default"/>
+      </w:rPr>
+    </w:lvl>
+    <w:lvl w:ilvl="8" w:tplc="0C090005" w:tentative="1">
+      <w:start w:val="1"/>
+      <w:numFmt w:val="bullet"/>
+      <w:lvlText w:val=""/>
+      <w:lvlJc w:val="left"/>
+      <w:pPr>
+        <w:ind w:left="6480" w:hanging="360"/>
+      </w:pPr>
+      <w:rPr>
+        <w:rFonts w:ascii="Wingdings" w:hAnsi="Wingdings" w:hint="default"/>
+      </w:rPr>
+    </w:lvl>
+  </w:abstractNum>
+  <w:abstractNum w:abstractNumId="2" w15:restartNumberingAfterBreak="0">
     <w:nsid w:val="69135BB4"/>
     <w:multiLevelType w:val="hybridMultilevel"/>
     <w:tmpl w:val="2DDA7FBC"/>
@@ -194,7 +968,13 @@
     </w:lvl>
   </w:abstractNum>
   <w:num w:numId="1">
+    <w:abstractNumId w:val="2"/>
+  </w:num>
+  <w:num w:numId="2">
     <w:abstractNumId w:val="0"/>
+  </w:num>
+  <w:num w:numId="3">
+    <w:abstractNumId w:val="1"/>
   </w:num>
 </w:numbering>
 </file>
@@ -636,6 +1416,25 @@
       <w:contextualSpacing/>
     </w:pPr>
   </w:style>
+  <w:style w:type="table" w:styleId="TableGrid">
+    <w:name w:val="Table Grid"/>
+    <w:basedOn w:val="TableNormal"/>
+    <w:uiPriority w:val="39"/>
+    <w:rsid w:val="00D37F66"/>
+    <w:pPr>
+      <w:spacing w:after="0" w:line="240" w:lineRule="auto"/>
+    </w:pPr>
+    <w:tblPr>
+      <w:tblBorders>
+        <w:top w:val="single" w:sz="4" w:space="0" w:color="auto"/>
+        <w:left w:val="single" w:sz="4" w:space="0" w:color="auto"/>
+        <w:bottom w:val="single" w:sz="4" w:space="0" w:color="auto"/>
+        <w:right w:val="single" w:sz="4" w:space="0" w:color="auto"/>
+        <w:insideH w:val="single" w:sz="4" w:space="0" w:color="auto"/>
+        <w:insideV w:val="single" w:sz="4" w:space="0" w:color="auto"/>
+      </w:tblBorders>
+    </w:tblPr>
+  </w:style>
 </w:styles>
 </file>
 

</xml_diff>

<commit_message>
added class files from class diagram
</commit_message>
<xml_diff>
--- a/User stories.docx
+++ b/User stories.docx
@@ -215,15 +215,7 @@
               </w:numPr>
             </w:pPr>
             <w:r>
-              <w:t xml:space="preserve">Entering this </w:t>
-            </w:r>
-            <w:proofErr w:type="gramStart"/>
-            <w:r>
-              <w:t>updates</w:t>
-            </w:r>
-            <w:proofErr w:type="gramEnd"/>
-            <w:r>
-              <w:t xml:space="preserve"> the fields below</w:t>
+              <w:t>Entering this updates the fields below</w:t>
             </w:r>
           </w:p>
           <w:p/>
@@ -402,7 +394,7 @@
           </w:tcPr>
           <w:p>
             <w:r>
-              <w:t>View daily log within time period</w:t>
+              <w:t>Remove Income/Expense</w:t>
             </w:r>
           </w:p>
         </w:tc>
@@ -422,7 +414,10 @@
           </w:p>
           <w:p>
             <w:r>
-              <w:t xml:space="preserve">I like the </w:t>
+              <w:t>I</w:t>
+            </w:r>
+            <w:r>
+              <w:t xml:space="preserve"> want to be able to remove an income/expense log in case I change my mind. </w:t>
             </w:r>
           </w:p>
           <w:p>
@@ -441,7 +436,29 @@
           <w:p>
             <w:pPr>
               <w:pStyle w:val="ListParagraph"/>
-            </w:pPr>
+              <w:numPr>
+                <w:ilvl w:val="0"/>
+                <w:numId w:val="3"/>
+              </w:numPr>
+            </w:pPr>
+            <w:r>
+              <w:t>There is a button next to every daily log entry to remove the log</w:t>
+            </w:r>
+          </w:p>
+          <w:p>
+            <w:pPr>
+              <w:pStyle w:val="ListParagraph"/>
+              <w:numPr>
+                <w:ilvl w:val="0"/>
+                <w:numId w:val="3"/>
+              </w:numPr>
+            </w:pPr>
+            <w:r>
+              <w:t>Clicking on it removes the logs, and updates all the net data immediately</w:t>
+            </w:r>
+            <w:r>
+              <w:t xml:space="preserve"> -&gt; observer pattern </w:t>
+            </w:r>
           </w:p>
         </w:tc>
       </w:tr>
@@ -463,6 +480,7 @@
           </w:tcPr>
           <w:p>
             <w:r>
+              <w:lastRenderedPageBreak/>
               <w:t>View daily log within time period</w:t>
             </w:r>
           </w:p>

</xml_diff>

<commit_message>
working on the system
</commit_message>
<xml_diff>
--- a/User stories.docx
+++ b/User stories.docx
@@ -215,7 +215,13 @@
               </w:numPr>
             </w:pPr>
             <w:r>
-              <w:t>Entering this updates the fields below</w:t>
+              <w:t xml:space="preserve">Entering this </w:t>
+            </w:r>
+            <w:r>
+              <w:t>updates,</w:t>
+            </w:r>
+            <w:r>
+              <w:t xml:space="preserve"> the fields below</w:t>
             </w:r>
           </w:p>
           <w:p/>

</xml_diff>

<commit_message>
completed first version of backend system
</commit_message>
<xml_diff>
--- a/User stories.docx
+++ b/User stories.docx
@@ -484,126 +484,7 @@
           <w:tcPr>
             <w:tcW w:w="9016" w:type="dxa"/>
           </w:tcPr>
-          <w:p>
-            <w:r>
-              <w:lastRenderedPageBreak/>
-              <w:t>View daily log within time period</w:t>
-            </w:r>
-          </w:p>
-        </w:tc>
-      </w:tr>
-      <w:tr>
-        <w:tc>
-          <w:tcPr>
-            <w:tcW w:w="9016" w:type="dxa"/>
-          </w:tcPr>
-          <w:p>
-            <w:r>
-              <w:rPr>
-                <w:u w:val="single"/>
-              </w:rPr>
-              <w:t>Description</w:t>
-            </w:r>
-          </w:p>
           <w:p/>
-          <w:p>
-            <w:pPr>
-              <w:rPr>
-                <w:u w:val="single"/>
-              </w:rPr>
-            </w:pPr>
-            <w:r>
-              <w:rPr>
-                <w:u w:val="single"/>
-              </w:rPr>
-              <w:t>Acceptance Criteria</w:t>
-            </w:r>
-          </w:p>
-          <w:p>
-            <w:pPr>
-              <w:pStyle w:val="ListParagraph"/>
-            </w:pPr>
-          </w:p>
-        </w:tc>
-      </w:tr>
-    </w:tbl>
-    <w:p/>
-    <w:tbl>
-      <w:tblPr>
-        <w:tblStyle w:val="TableGrid"/>
-        <w:tblW w:w="0" w:type="auto"/>
-        <w:tblLook w:val="04A0" w:firstRow="1" w:lastRow="0" w:firstColumn="1" w:lastColumn="0" w:noHBand="0" w:noVBand="1"/>
-      </w:tblPr>
-      <w:tblGrid>
-        <w:gridCol w:w="9016"/>
-      </w:tblGrid>
-      <w:tr>
-        <w:tc>
-          <w:tcPr>
-            <w:tcW w:w="9016" w:type="dxa"/>
-          </w:tcPr>
-          <w:p>
-            <w:r>
-              <w:t>View daily log within time period</w:t>
-            </w:r>
-          </w:p>
-        </w:tc>
-      </w:tr>
-      <w:tr>
-        <w:tc>
-          <w:tcPr>
-            <w:tcW w:w="9016" w:type="dxa"/>
-          </w:tcPr>
-          <w:p>
-            <w:r>
-              <w:rPr>
-                <w:u w:val="single"/>
-              </w:rPr>
-              <w:t>Description</w:t>
-            </w:r>
-          </w:p>
-          <w:p/>
-          <w:p>
-            <w:pPr>
-              <w:rPr>
-                <w:u w:val="single"/>
-              </w:rPr>
-            </w:pPr>
-            <w:r>
-              <w:rPr>
-                <w:u w:val="single"/>
-              </w:rPr>
-              <w:t>Acceptance Criteria</w:t>
-            </w:r>
-          </w:p>
-          <w:p>
-            <w:pPr>
-              <w:pStyle w:val="ListParagraph"/>
-            </w:pPr>
-          </w:p>
-        </w:tc>
-      </w:tr>
-    </w:tbl>
-    <w:p/>
-    <w:tbl>
-      <w:tblPr>
-        <w:tblStyle w:val="TableGrid"/>
-        <w:tblW w:w="0" w:type="auto"/>
-        <w:tblLook w:val="04A0" w:firstRow="1" w:lastRow="0" w:firstColumn="1" w:lastColumn="0" w:noHBand="0" w:noVBand="1"/>
-      </w:tblPr>
-      <w:tblGrid>
-        <w:gridCol w:w="9016"/>
-      </w:tblGrid>
-      <w:tr>
-        <w:tc>
-          <w:tcPr>
-            <w:tcW w:w="9016" w:type="dxa"/>
-          </w:tcPr>
-          <w:p>
-            <w:r>
-              <w:t>View daily log within time period</w:t>
-            </w:r>
-          </w:p>
         </w:tc>
       </w:tr>
       <w:tr>

</xml_diff>